<commit_message>
filled out the word doc
</commit_message>
<xml_diff>
--- a/w26-prove-01-Tyler-Burke2-main/prove-01/01-prove_response.docx
+++ b/w26-prove-01-Tyler-Burke2-main/prove-01/01-prove_response.docx
@@ -1,6 +1,6 @@
 
 <file path=word/document.xml><?xml version="1.0" encoding="utf-8"?>
-<w:document xmlns:wpc="http://schemas.microsoft.com/office/word/2010/wordprocessingCanvas" xmlns:cx="http://schemas.microsoft.com/office/drawing/2014/chartex" xmlns:cx1="http://schemas.microsoft.com/office/drawing/2015/9/8/chartex" xmlns:cx2="http://schemas.microsoft.com/office/drawing/2015/10/21/chartex" xmlns:cx3="http://schemas.microsoft.com/office/drawing/2016/5/9/chartex" xmlns:cx4="http://schemas.microsoft.com/office/drawing/2016/5/10/chartex" xmlns:cx5="http://schemas.microsoft.com/office/drawing/2016/5/11/chartex" xmlns:cx6="http://schemas.microsoft.com/office/drawing/2016/5/12/chartex" xmlns:cx7="http://schemas.microsoft.com/office/drawing/2016/5/13/chartex" xmlns:cx8="http://schemas.microsoft.com/office/drawing/2016/5/14/chartex" xmlns:mc="http://schemas.openxmlformats.org/markup-compatibility/2006" xmlns:aink="http://schemas.microsoft.com/office/drawing/2016/ink" xmlns:am3d="http://schemas.microsoft.com/office/drawing/2017/model3d" xmlns:o="urn:schemas-microsoft-com:office:office" xmlns:oel="http://schemas.microsoft.com/office/2019/extlst" xmlns:r="http://schemas.openxmlformats.org/officeDocument/2006/relationships" xmlns:m="http://schemas.openxmlformats.org/officeDocument/2006/math" xmlns:v="urn:schemas-microsoft-com:vml" xmlns:wp14="http://schemas.microsoft.com/office/word/2010/wordprocessingDrawing" xmlns:wp="http://schemas.openxmlformats.org/drawingml/2006/wordprocessingDrawing" xmlns:w10="urn:schemas-microsoft-com:office:word" xmlns:w="http://schemas.openxmlformats.org/wordprocessingml/2006/main" xmlns:w14="http://schemas.microsoft.com/office/word/2010/wordml" xmlns:w15="http://schemas.microsoft.com/office/word/2012/wordml" xmlns:w16cex="http://schemas.microsoft.com/office/word/2018/wordml/cex" xmlns:w16cid="http://schemas.microsoft.com/office/word/2016/wordml/cid" xmlns:w16="http://schemas.microsoft.com/office/word/2018/wordml" xmlns:w16sdtdh="http://schemas.microsoft.com/office/word/2020/wordml/sdtdatahash" xmlns:w16se="http://schemas.microsoft.com/office/word/2015/wordml/symex" xmlns:wpg="http://schemas.microsoft.com/office/word/2010/wordprocessingGroup" xmlns:wpi="http://schemas.microsoft.com/office/word/2010/wordprocessingInk" xmlns:wne="http://schemas.microsoft.com/office/word/2006/wordml" xmlns:wps="http://schemas.microsoft.com/office/word/2010/wordprocessingShape" mc:Ignorable="w14 w15 w16se w16cid w16 w16cex w16sdtdh wp14">
+<w:document xmlns:wpc="http://schemas.microsoft.com/office/word/2010/wordprocessingCanvas" xmlns:cx="http://schemas.microsoft.com/office/drawing/2014/chartex" xmlns:cx1="http://schemas.microsoft.com/office/drawing/2015/9/8/chartex" xmlns:cx2="http://schemas.microsoft.com/office/drawing/2015/10/21/chartex" xmlns:cx3="http://schemas.microsoft.com/office/drawing/2016/5/9/chartex" xmlns:cx4="http://schemas.microsoft.com/office/drawing/2016/5/10/chartex" xmlns:cx5="http://schemas.microsoft.com/office/drawing/2016/5/11/chartex" xmlns:cx6="http://schemas.microsoft.com/office/drawing/2016/5/12/chartex" xmlns:cx7="http://schemas.microsoft.com/office/drawing/2016/5/13/chartex" xmlns:cx8="http://schemas.microsoft.com/office/drawing/2016/5/14/chartex" xmlns:mc="http://schemas.openxmlformats.org/markup-compatibility/2006" xmlns:aink="http://schemas.microsoft.com/office/drawing/2016/ink" xmlns:am3d="http://schemas.microsoft.com/office/drawing/2017/model3d" xmlns:o="urn:schemas-microsoft-com:office:office" xmlns:oel="http://schemas.microsoft.com/office/2019/extlst" xmlns:r="http://schemas.openxmlformats.org/officeDocument/2006/relationships" xmlns:m="http://schemas.openxmlformats.org/officeDocument/2006/math" xmlns:v="urn:schemas-microsoft-com:vml" xmlns:wp14="http://schemas.microsoft.com/office/word/2010/wordprocessingDrawing" xmlns:wp="http://schemas.openxmlformats.org/drawingml/2006/wordprocessingDrawing" xmlns:w10="urn:schemas-microsoft-com:office:word" xmlns:w="http://schemas.openxmlformats.org/wordprocessingml/2006/main" xmlns:w14="http://schemas.microsoft.com/office/word/2010/wordml" xmlns:w15="http://schemas.microsoft.com/office/word/2012/wordml" xmlns:w16cex="http://schemas.microsoft.com/office/word/2018/wordml/cex" xmlns:w16cid="http://schemas.microsoft.com/office/word/2016/wordml/cid" xmlns:w16="http://schemas.microsoft.com/office/word/2018/wordml" xmlns:w16du="http://schemas.microsoft.com/office/word/2023/wordml/word16du" xmlns:w16sdtdh="http://schemas.microsoft.com/office/word/2020/wordml/sdtdatahash" xmlns:w16sdtfl="http://schemas.microsoft.com/office/word/2024/wordml/sdtformatlock" xmlns:w16se="http://schemas.microsoft.com/office/word/2015/wordml/symex" xmlns:wpg="http://schemas.microsoft.com/office/word/2010/wordprocessingGroup" xmlns:wpi="http://schemas.microsoft.com/office/word/2010/wordprocessingInk" xmlns:wne="http://schemas.microsoft.com/office/word/2006/wordml" xmlns:wps="http://schemas.microsoft.com/office/word/2010/wordprocessingShape" mc:Ignorable="w14 w15 w16se w16cid w16 w16cex w16sdtdh w16sdtfl w16du wp14">
   <w:body>
     <w:p>
       <w:pPr>
@@ -97,7 +97,11 @@
           <w:tcPr>
             <w:tcW w:w="7915" w:type="dxa"/>
           </w:tcPr>
-          <w:p/>
+          <w:p>
+            <w:r>
+              <w:t>Tyler Burke</w:t>
+            </w:r>
+          </w:p>
         </w:tc>
       </w:tr>
       <w:tr>
@@ -123,7 +127,11 @@
           <w:tcPr>
             <w:tcW w:w="7915" w:type="dxa"/>
           </w:tcPr>
-          <w:p/>
+          <w:p>
+            <w:r>
+              <w:t>01/12/2026</w:t>
+            </w:r>
+          </w:p>
         </w:tc>
       </w:tr>
       <w:tr>
@@ -149,7 +157,11 @@
           <w:tcPr>
             <w:tcW w:w="7915" w:type="dxa"/>
           </w:tcPr>
-          <w:p/>
+          <w:p>
+            <w:r>
+              <w:t>Brother Godderidge</w:t>
+            </w:r>
+          </w:p>
         </w:tc>
       </w:tr>
     </w:tbl>
@@ -181,6 +193,11 @@
     </w:p>
     <w:p/>
     <w:p>
+      <w:pPr>
+        <w:rPr>
+          <w:b/>
+        </w:rPr>
+      </w:pPr>
       <w:r>
         <w:rPr>
           <w:b/>
@@ -211,6 +228,28 @@
           <w:b/>
         </w:rPr>
         <w:t>provide a description of how you solved the problem.</w:t>
+      </w:r>
+    </w:p>
+    <w:p>
+      <w:r>
+        <w:rPr>
+          <w:b/>
+        </w:rPr>
+        <w:t xml:space="preserve">The first things that I did was use simple math to calculate the number of spots that will be moved when the code is tested on. The next line then uses a method I called </w:t>
+      </w:r>
+      <w:proofErr w:type="spellStart"/>
+      <w:r>
+        <w:rPr>
+          <w:b/>
+        </w:rPr>
+        <w:t>rightSlice</w:t>
+      </w:r>
+      <w:proofErr w:type="spellEnd"/>
+      <w:r>
+        <w:rPr>
+          <w:b/>
+        </w:rPr>
+        <w:t xml:space="preserve"> to cut the pieces of the array that we want to have moved. The next line removes the pieces that are going to be moved, and the line after that then puts those pieces at the front of the array, thus moving the end to the beginning of the array.</w:t>
       </w:r>
     </w:p>
     <w:p/>
@@ -241,8 +280,78 @@
         <w:t>draw a picture of how you solved the problem.</w:t>
       </w:r>
     </w:p>
-    <w:p/>
-    <w:p/>
+    <w:p>
+      <w:r>
+        <w:fldChar w:fldCharType="begin"/>
+      </w:r>
+      <w:r>
+        <w:instrText xml:space="preserve"> INCLUDEPICTURE "/Users/tylerburke/Library/Group Containers/UBF8T346G9.ms/WebArchiveCopyPasteTempFiles/com.microsoft.Word/cidii_19bba2dedacb1eb16d01" \* MERGEFORMATINET </w:instrText>
+      </w:r>
+      <w:r>
+        <w:fldChar w:fldCharType="separate"/>
+      </w:r>
+      <w:r>
+        <w:rPr>
+          <w:noProof/>
+        </w:rPr>
+        <w:drawing>
+          <wp:inline distT="0" distB="0" distL="0" distR="0" wp14:anchorId="5AE2CE6C" wp14:editId="5D95668C">
+            <wp:extent cx="5003639" cy="3162300"/>
+            <wp:effectExtent l="0" t="0" r="635" b="0"/>
+            <wp:docPr id="687644163" name="Picture 2" descr="1000013176.jpg"/>
+            <wp:cNvGraphicFramePr>
+              <a:graphicFrameLocks xmlns:a="http://schemas.openxmlformats.org/drawingml/2006/main" noChangeAspect="1"/>
+            </wp:cNvGraphicFramePr>
+            <a:graphic xmlns:a="http://schemas.openxmlformats.org/drawingml/2006/main">
+              <a:graphicData uri="http://schemas.openxmlformats.org/drawingml/2006/picture">
+                <pic:pic xmlns:pic="http://schemas.openxmlformats.org/drawingml/2006/picture">
+                  <pic:nvPicPr>
+                    <pic:cNvPr id="0" name="&lt;ii_19bba2dedacb1eb16d01&gt;" descr="1000013176.jpg"/>
+                    <pic:cNvPicPr>
+                      <a:picLocks noChangeAspect="1" noChangeArrowheads="1"/>
+                    </pic:cNvPicPr>
+                  </pic:nvPicPr>
+                  <pic:blipFill rotWithShape="1">
+                    <a:blip r:embed="rId5" cstate="print">
+                      <a:extLst>
+                        <a:ext uri="{28A0092B-C50C-407E-A947-70E740481C1C}">
+                          <a14:useLocalDpi xmlns:a14="http://schemas.microsoft.com/office/drawing/2010/main" val="0"/>
+                        </a:ext>
+                      </a:extLst>
+                    </a:blip>
+                    <a:srcRect b="36800"/>
+                    <a:stretch>
+                      <a:fillRect/>
+                    </a:stretch>
+                  </pic:blipFill>
+                  <pic:spPr bwMode="auto">
+                    <a:xfrm>
+                      <a:off x="0" y="0"/>
+                      <a:ext cx="5028844" cy="3178230"/>
+                    </a:xfrm>
+                    <a:prstGeom prst="rect">
+                      <a:avLst/>
+                    </a:prstGeom>
+                    <a:noFill/>
+                    <a:ln>
+                      <a:noFill/>
+                    </a:ln>
+                    <a:extLst>
+                      <a:ext uri="{53640926-AAD7-44D8-BBD7-CCE9431645EC}">
+                        <a14:shadowObscured xmlns:a14="http://schemas.microsoft.com/office/drawing/2010/main"/>
+                      </a:ext>
+                    </a:extLst>
+                  </pic:spPr>
+                </pic:pic>
+              </a:graphicData>
+            </a:graphic>
+          </wp:inline>
+        </w:drawing>
+      </w:r>
+      <w:r>
+        <w:fldChar w:fldCharType="end"/>
+      </w:r>
+    </w:p>
     <w:p>
       <w:r>
         <w:rPr>
@@ -275,7 +384,7 @@
 </file>
 
 <file path=word/numbering.xml><?xml version="1.0" encoding="utf-8"?>
-<w:numbering xmlns:wpc="http://schemas.microsoft.com/office/word/2010/wordprocessingCanvas" xmlns:cx="http://schemas.microsoft.com/office/drawing/2014/chartex" xmlns:cx1="http://schemas.microsoft.com/office/drawing/2015/9/8/chartex" xmlns:cx2="http://schemas.microsoft.com/office/drawing/2015/10/21/chartex" xmlns:cx3="http://schemas.microsoft.com/office/drawing/2016/5/9/chartex" xmlns:cx4="http://schemas.microsoft.com/office/drawing/2016/5/10/chartex" xmlns:cx5="http://schemas.microsoft.com/office/drawing/2016/5/11/chartex" xmlns:cx6="http://schemas.microsoft.com/office/drawing/2016/5/12/chartex" xmlns:cx7="http://schemas.microsoft.com/office/drawing/2016/5/13/chartex" xmlns:cx8="http://schemas.microsoft.com/office/drawing/2016/5/14/chartex" xmlns:mc="http://schemas.openxmlformats.org/markup-compatibility/2006" xmlns:aink="http://schemas.microsoft.com/office/drawing/2016/ink" xmlns:am3d="http://schemas.microsoft.com/office/drawing/2017/model3d" xmlns:o="urn:schemas-microsoft-com:office:office" xmlns:oel="http://schemas.microsoft.com/office/2019/extlst" xmlns:r="http://schemas.openxmlformats.org/officeDocument/2006/relationships" xmlns:m="http://schemas.openxmlformats.org/officeDocument/2006/math" xmlns:v="urn:schemas-microsoft-com:vml" xmlns:wp14="http://schemas.microsoft.com/office/word/2010/wordprocessingDrawing" xmlns:wp="http://schemas.openxmlformats.org/drawingml/2006/wordprocessingDrawing" xmlns:w10="urn:schemas-microsoft-com:office:word" xmlns:w="http://schemas.openxmlformats.org/wordprocessingml/2006/main" xmlns:w14="http://schemas.microsoft.com/office/word/2010/wordml" xmlns:w15="http://schemas.microsoft.com/office/word/2012/wordml" xmlns:w16cex="http://schemas.microsoft.com/office/word/2018/wordml/cex" xmlns:w16cid="http://schemas.microsoft.com/office/word/2016/wordml/cid" xmlns:w16="http://schemas.microsoft.com/office/word/2018/wordml" xmlns:w16sdtdh="http://schemas.microsoft.com/office/word/2020/wordml/sdtdatahash" xmlns:w16se="http://schemas.microsoft.com/office/word/2015/wordml/symex" xmlns:wpg="http://schemas.microsoft.com/office/word/2010/wordprocessingGroup" xmlns:wpi="http://schemas.microsoft.com/office/word/2010/wordprocessingInk" xmlns:wne="http://schemas.microsoft.com/office/word/2006/wordml" xmlns:wps="http://schemas.microsoft.com/office/word/2010/wordprocessingShape" mc:Ignorable="w14 w15 w16se w16cid w16 w16cex w16sdtdh wp14">
+<w:numbering xmlns:wpc="http://schemas.microsoft.com/office/word/2010/wordprocessingCanvas" xmlns:cx="http://schemas.microsoft.com/office/drawing/2014/chartex" xmlns:cx1="http://schemas.microsoft.com/office/drawing/2015/9/8/chartex" xmlns:cx2="http://schemas.microsoft.com/office/drawing/2015/10/21/chartex" xmlns:cx3="http://schemas.microsoft.com/office/drawing/2016/5/9/chartex" xmlns:cx4="http://schemas.microsoft.com/office/drawing/2016/5/10/chartex" xmlns:cx5="http://schemas.microsoft.com/office/drawing/2016/5/11/chartex" xmlns:cx6="http://schemas.microsoft.com/office/drawing/2016/5/12/chartex" xmlns:cx7="http://schemas.microsoft.com/office/drawing/2016/5/13/chartex" xmlns:cx8="http://schemas.microsoft.com/office/drawing/2016/5/14/chartex" xmlns:mc="http://schemas.openxmlformats.org/markup-compatibility/2006" xmlns:aink="http://schemas.microsoft.com/office/drawing/2016/ink" xmlns:am3d="http://schemas.microsoft.com/office/drawing/2017/model3d" xmlns:o="urn:schemas-microsoft-com:office:office" xmlns:oel="http://schemas.microsoft.com/office/2019/extlst" xmlns:r="http://schemas.openxmlformats.org/officeDocument/2006/relationships" xmlns:m="http://schemas.openxmlformats.org/officeDocument/2006/math" xmlns:v="urn:schemas-microsoft-com:vml" xmlns:wp14="http://schemas.microsoft.com/office/word/2010/wordprocessingDrawing" xmlns:wp="http://schemas.openxmlformats.org/drawingml/2006/wordprocessingDrawing" xmlns:w10="urn:schemas-microsoft-com:office:word" xmlns:w="http://schemas.openxmlformats.org/wordprocessingml/2006/main" xmlns:w14="http://schemas.microsoft.com/office/word/2010/wordml" xmlns:w15="http://schemas.microsoft.com/office/word/2012/wordml" xmlns:w16cex="http://schemas.microsoft.com/office/word/2018/wordml/cex" xmlns:w16cid="http://schemas.microsoft.com/office/word/2016/wordml/cid" xmlns:w16="http://schemas.microsoft.com/office/word/2018/wordml" xmlns:w16du="http://schemas.microsoft.com/office/word/2023/wordml/word16du" xmlns:w16sdtdh="http://schemas.microsoft.com/office/word/2020/wordml/sdtdatahash" xmlns:w16sdtfl="http://schemas.microsoft.com/office/word/2024/wordml/sdtformatlock" xmlns:w16se="http://schemas.microsoft.com/office/word/2015/wordml/symex" xmlns:wpg="http://schemas.microsoft.com/office/word/2010/wordprocessingGroup" xmlns:wpi="http://schemas.microsoft.com/office/word/2010/wordprocessingInk" xmlns:wne="http://schemas.microsoft.com/office/word/2006/wordml" xmlns:wps="http://schemas.microsoft.com/office/word/2010/wordprocessingShape" mc:Ignorable="w14 w15 w16se w16cid w16 w16cex w16sdtdh w16sdtfl w16du wp14">
   <w:abstractNum w:abstractNumId="0" w15:restartNumberingAfterBreak="0">
     <w:nsid w:val="76E872A4"/>
     <w:multiLevelType w:val="hybridMultilevel"/>
@@ -396,7 +505,7 @@
 </file>
 
 <file path=word/styles.xml><?xml version="1.0" encoding="utf-8"?>
-<w:styles xmlns:mc="http://schemas.openxmlformats.org/markup-compatibility/2006" xmlns:r="http://schemas.openxmlformats.org/officeDocument/2006/relationships" xmlns:w="http://schemas.openxmlformats.org/wordprocessingml/2006/main" xmlns:w14="http://schemas.microsoft.com/office/word/2010/wordml" xmlns:w15="http://schemas.microsoft.com/office/word/2012/wordml" xmlns:w16cex="http://schemas.microsoft.com/office/word/2018/wordml/cex" xmlns:w16cid="http://schemas.microsoft.com/office/word/2016/wordml/cid" xmlns:w16="http://schemas.microsoft.com/office/word/2018/wordml" xmlns:w16sdtdh="http://schemas.microsoft.com/office/word/2020/wordml/sdtdatahash" xmlns:w16se="http://schemas.microsoft.com/office/word/2015/wordml/symex" mc:Ignorable="w14 w15 w16se w16cid w16 w16cex w16sdtdh">
+<w:styles xmlns:mc="http://schemas.openxmlformats.org/markup-compatibility/2006" xmlns:r="http://schemas.openxmlformats.org/officeDocument/2006/relationships" xmlns:w="http://schemas.openxmlformats.org/wordprocessingml/2006/main" xmlns:w14="http://schemas.microsoft.com/office/word/2010/wordml" xmlns:w15="http://schemas.microsoft.com/office/word/2012/wordml" xmlns:w16cex="http://schemas.microsoft.com/office/word/2018/wordml/cex" xmlns:w16cid="http://schemas.microsoft.com/office/word/2016/wordml/cid" xmlns:w16="http://schemas.microsoft.com/office/word/2018/wordml" xmlns:w16du="http://schemas.microsoft.com/office/word/2023/wordml/word16du" xmlns:w16sdtdh="http://schemas.microsoft.com/office/word/2020/wordml/sdtdatahash" xmlns:w16sdtfl="http://schemas.microsoft.com/office/word/2024/wordml/sdtformatlock" xmlns:w16se="http://schemas.microsoft.com/office/word/2015/wordml/symex" mc:Ignorable="w14 w15 w16se w16cid w16 w16cex w16sdtdh w16sdtfl w16du">
   <w:docDefaults>
     <w:rPrDefault>
       <w:rPr>

</xml_diff>